<commit_message>
Added more text to the Word document.
</commit_message>
<xml_diff>
--- a/De-bounce switches using software defined Schmitt trigger.docx
+++ b/De-bounce switches using software defined Schmitt trigger.docx
@@ -1356,7 +1356,13 @@
         <w:t xml:space="preserve"> frequency of </w:t>
       </w:r>
       <w:r>
-        <w:t>15.9KHz.</w:t>
+        <w:t>15.9</w:t>
+      </w:r>
+      <w:r>
+        <w:t xml:space="preserve"> </w:t>
+      </w:r>
+      <w:r>
+        <w:t>KHz.</w:t>
       </w:r>
     </w:p>
     <w:p>
@@ -1367,6 +1373,12 @@
     <w:p/>
     <w:p>
       <w:r>
+        <w:t>If a longer time constant is needed I have used a 15M resistor on the analog input pin, which has a time constant of 150uS and a cut-off frequency of 1 KHz.</w:t>
+      </w:r>
+    </w:p>
+    <w:p/>
+    <w:p>
+      <w:r>
         <w:t xml:space="preserve">Space and cost are reduced as one </w:t>
       </w:r>
       <w:r>
@@ -1375,8 +1387,14 @@
       <w:r>
         <w:t xml:space="preserve"> one capacitor and logic IC have been replaced by a single resistor and a few lines of code.</w:t>
       </w:r>
-    </w:p>
-    <w:p/>
+      <w:r>
+        <w:t xml:space="preserve">  The saving in components and the flexibility offered by a software Schmitt trigger is even more apparent if interfacing to a rotary encoder with a built in push-button function as three inputs would be required.</w:t>
+      </w:r>
+    </w:p>
+    <w:p>
+      <w:bookmarkStart w:id="0" w:name="_GoBack"/>
+      <w:bookmarkEnd w:id="0"/>
+    </w:p>
     <w:p>
       <w:r>
         <w:t>Finally makers can vary the value of the input resistor and the software defined Schmitt thresholds to optimise this de</w:t>
@@ -1399,10 +1417,7 @@
         </w:r>
       </w:hyperlink>
     </w:p>
-    <w:p>
-      <w:bookmarkStart w:id="0" w:name="_GoBack"/>
-      <w:bookmarkEnd w:id="0"/>
-    </w:p>
+    <w:p/>
     <w:sectPr>
       <w:pgSz w:w="11906" w:h="16838"/>
       <w:pgMar w:top="1440" w:right="1440" w:bottom="1440" w:left="1440" w:header="708" w:footer="708" w:gutter="0"/>

</xml_diff>

<commit_message>
Code improvements suggested by Google Bard added to Word document and readme
</commit_message>
<xml_diff>
--- a/De-bounce switches using software defined Schmitt trigger.docx
+++ b/De-bounce switches using software defined Schmitt trigger.docx
@@ -795,8 +795,21 @@
           <w:szCs w:val="21"/>
           <w:lang w:eastAsia="en-GB"/>
         </w:rPr>
-        <w:t>  // Read input from switc</w:t>
-      </w:r>
+        <w:t>  // Better code suggested by Google Bard</w:t>
+      </w:r>
+    </w:p>
+    <w:p>
+      <w:pPr>
+        <w:shd w:val="clear" w:color="auto" w:fill="1E1E1E"/>
+        <w:spacing w:line="285" w:lineRule="atLeast"/>
+        <w:rPr>
+          <w:rFonts w:ascii="Consolas" w:eastAsia="Times New Roman" w:hAnsi="Consolas" w:cs="Times New Roman"/>
+          <w:color w:val="D4D4D4"/>
+          <w:sz w:val="21"/>
+          <w:szCs w:val="21"/>
+          <w:lang w:eastAsia="en-GB"/>
+        </w:rPr>
+      </w:pPr>
       <w:r>
         <w:rPr>
           <w:rFonts w:ascii="Consolas" w:eastAsia="Times New Roman" w:hAnsi="Consolas" w:cs="Times New Roman"/>
@@ -805,7 +818,72 @@
           <w:szCs w:val="21"/>
           <w:lang w:eastAsia="en-GB"/>
         </w:rPr>
-        <w:t>h (assumed to be connected to A7</w:t>
+        <w:t>  // Read input from switch (assumed to be connected to A7 pin)</w:t>
+      </w:r>
+    </w:p>
+    <w:p>
+      <w:pPr>
+        <w:shd w:val="clear" w:color="auto" w:fill="1E1E1E"/>
+        <w:spacing w:line="285" w:lineRule="atLeast"/>
+        <w:rPr>
+          <w:rFonts w:ascii="Consolas" w:eastAsia="Times New Roman" w:hAnsi="Consolas" w:cs="Times New Roman"/>
+          <w:color w:val="D4D4D4"/>
+          <w:sz w:val="21"/>
+          <w:szCs w:val="21"/>
+          <w:lang w:eastAsia="en-GB"/>
+        </w:rPr>
+      </w:pPr>
+      <w:r>
+        <w:rPr>
+          <w:rFonts w:ascii="Consolas" w:eastAsia="Times New Roman" w:hAnsi="Consolas" w:cs="Times New Roman"/>
+          <w:color w:val="D4D4D4"/>
+          <w:sz w:val="21"/>
+          <w:szCs w:val="21"/>
+          <w:lang w:eastAsia="en-GB"/>
+        </w:rPr>
+        <w:t xml:space="preserve">  </w:t>
+      </w:r>
+      <w:proofErr w:type="gramStart"/>
+      <w:r>
+        <w:rPr>
+          <w:rFonts w:ascii="Consolas" w:eastAsia="Times New Roman" w:hAnsi="Consolas" w:cs="Times New Roman"/>
+          <w:color w:val="569CD6"/>
+          <w:sz w:val="21"/>
+          <w:szCs w:val="21"/>
+          <w:lang w:eastAsia="en-GB"/>
+        </w:rPr>
+        <w:t>int</w:t>
+      </w:r>
+      <w:proofErr w:type="gramEnd"/>
+      <w:r>
+        <w:rPr>
+          <w:rFonts w:ascii="Consolas" w:eastAsia="Times New Roman" w:hAnsi="Consolas" w:cs="Times New Roman"/>
+          <w:color w:val="D4D4D4"/>
+          <w:sz w:val="21"/>
+          <w:szCs w:val="21"/>
+          <w:lang w:eastAsia="en-GB"/>
+        </w:rPr>
+        <w:t xml:space="preserve"> A7_input = </w:t>
+      </w:r>
+      <w:r>
+        <w:rPr>
+          <w:rFonts w:ascii="Consolas" w:eastAsia="Times New Roman" w:hAnsi="Consolas" w:cs="Times New Roman"/>
+          <w:color w:val="DCDCAA"/>
+          <w:sz w:val="21"/>
+          <w:szCs w:val="21"/>
+          <w:lang w:eastAsia="en-GB"/>
+        </w:rPr>
+        <w:t>analogRead</w:t>
+      </w:r>
+      <w:r>
+        <w:rPr>
+          <w:rFonts w:ascii="Consolas" w:eastAsia="Times New Roman" w:hAnsi="Consolas" w:cs="Times New Roman"/>
+          <w:color w:val="D4D4D4"/>
+          <w:sz w:val="21"/>
+          <w:szCs w:val="21"/>
+          <w:lang w:eastAsia="en-GB"/>
+        </w:rPr>
+        <w:t>(A7);</w:t>
       </w:r>
       <w:r>
         <w:rPr>
@@ -815,7 +893,43 @@
           <w:szCs w:val="21"/>
           <w:lang w:eastAsia="en-GB"/>
         </w:rPr>
-        <w:t xml:space="preserve"> pin)</w:t>
+        <w:t xml:space="preserve">  // assuming 10-bit ADC on 5V reference</w:t>
+      </w:r>
+    </w:p>
+    <w:p>
+      <w:pPr>
+        <w:shd w:val="clear" w:color="auto" w:fill="1E1E1E"/>
+        <w:spacing w:line="285" w:lineRule="atLeast"/>
+        <w:rPr>
+          <w:rFonts w:ascii="Consolas" w:eastAsia="Times New Roman" w:hAnsi="Consolas" w:cs="Times New Roman"/>
+          <w:color w:val="D4D4D4"/>
+          <w:sz w:val="21"/>
+          <w:szCs w:val="21"/>
+          <w:lang w:eastAsia="en-GB"/>
+        </w:rPr>
+      </w:pPr>
+    </w:p>
+    <w:p>
+      <w:pPr>
+        <w:shd w:val="clear" w:color="auto" w:fill="1E1E1E"/>
+        <w:spacing w:line="285" w:lineRule="atLeast"/>
+        <w:rPr>
+          <w:rFonts w:ascii="Consolas" w:eastAsia="Times New Roman" w:hAnsi="Consolas" w:cs="Times New Roman"/>
+          <w:color w:val="D4D4D4"/>
+          <w:sz w:val="21"/>
+          <w:szCs w:val="21"/>
+          <w:lang w:eastAsia="en-GB"/>
+        </w:rPr>
+      </w:pPr>
+      <w:r>
+        <w:rPr>
+          <w:rFonts w:ascii="Consolas" w:eastAsia="Times New Roman" w:hAnsi="Consolas" w:cs="Times New Roman"/>
+          <w:color w:val="6A9955"/>
+          <w:sz w:val="21"/>
+          <w:szCs w:val="21"/>
+          <w:lang w:eastAsia="en-GB"/>
+        </w:rPr>
+        <w:t>  // Check if the switch state has changed</w:t>
       </w:r>
     </w:p>
     <w:p>
@@ -844,24 +958,278 @@
       <w:r>
         <w:rPr>
           <w:rFonts w:ascii="Consolas" w:eastAsia="Times New Roman" w:hAnsi="Consolas" w:cs="Times New Roman"/>
+          <w:color w:val="C586C0"/>
+          <w:sz w:val="21"/>
+          <w:szCs w:val="21"/>
+          <w:lang w:eastAsia="en-GB"/>
+        </w:rPr>
+        <w:t>if</w:t>
+      </w:r>
+      <w:proofErr w:type="gramEnd"/>
+      <w:r>
+        <w:rPr>
+          <w:rFonts w:ascii="Consolas" w:eastAsia="Times New Roman" w:hAnsi="Consolas" w:cs="Times New Roman"/>
+          <w:color w:val="D4D4D4"/>
+          <w:sz w:val="21"/>
+          <w:szCs w:val="21"/>
+          <w:lang w:eastAsia="en-GB"/>
+        </w:rPr>
+        <w:t xml:space="preserve"> (A7_input &gt; threshold_high &amp;&amp; !Schmitt) {</w:t>
+      </w:r>
+    </w:p>
+    <w:p>
+      <w:pPr>
+        <w:shd w:val="clear" w:color="auto" w:fill="1E1E1E"/>
+        <w:spacing w:line="285" w:lineRule="atLeast"/>
+        <w:rPr>
+          <w:rFonts w:ascii="Consolas" w:eastAsia="Times New Roman" w:hAnsi="Consolas" w:cs="Times New Roman"/>
+          <w:color w:val="D4D4D4"/>
+          <w:sz w:val="21"/>
+          <w:szCs w:val="21"/>
+          <w:lang w:eastAsia="en-GB"/>
+        </w:rPr>
+      </w:pPr>
+      <w:r>
+        <w:rPr>
+          <w:rFonts w:ascii="Consolas" w:eastAsia="Times New Roman" w:hAnsi="Consolas" w:cs="Times New Roman"/>
+          <w:color w:val="D4D4D4"/>
+          <w:sz w:val="21"/>
+          <w:szCs w:val="21"/>
+          <w:lang w:eastAsia="en-GB"/>
+        </w:rPr>
+        <w:t xml:space="preserve">    Schmitt = </w:t>
+      </w:r>
+      <w:r>
+        <w:rPr>
+          <w:rFonts w:ascii="Consolas" w:eastAsia="Times New Roman" w:hAnsi="Consolas" w:cs="Times New Roman"/>
           <w:color w:val="569CD6"/>
           <w:sz w:val="21"/>
           <w:szCs w:val="21"/>
           <w:lang w:eastAsia="en-GB"/>
         </w:rPr>
-        <w:t>int</w:t>
+        <w:t>true</w:t>
+      </w:r>
+      <w:r>
+        <w:rPr>
+          <w:rFonts w:ascii="Consolas" w:eastAsia="Times New Roman" w:hAnsi="Consolas" w:cs="Times New Roman"/>
+          <w:color w:val="D4D4D4"/>
+          <w:sz w:val="21"/>
+          <w:szCs w:val="21"/>
+          <w:lang w:eastAsia="en-GB"/>
+        </w:rPr>
+        <w:t>;</w:t>
+      </w:r>
+    </w:p>
+    <w:p>
+      <w:pPr>
+        <w:shd w:val="clear" w:color="auto" w:fill="1E1E1E"/>
+        <w:spacing w:line="285" w:lineRule="atLeast"/>
+        <w:rPr>
+          <w:rFonts w:ascii="Consolas" w:eastAsia="Times New Roman" w:hAnsi="Consolas" w:cs="Times New Roman"/>
+          <w:color w:val="D4D4D4"/>
+          <w:sz w:val="21"/>
+          <w:szCs w:val="21"/>
+          <w:lang w:eastAsia="en-GB"/>
+        </w:rPr>
+      </w:pPr>
+      <w:r>
+        <w:rPr>
+          <w:rFonts w:ascii="Consolas" w:eastAsia="Times New Roman" w:hAnsi="Consolas" w:cs="Times New Roman"/>
+          <w:color w:val="D4D4D4"/>
+          <w:sz w:val="21"/>
+          <w:szCs w:val="21"/>
+          <w:lang w:eastAsia="en-GB"/>
+        </w:rPr>
+        <w:t xml:space="preserve">  } </w:t>
+      </w:r>
+      <w:r>
+        <w:rPr>
+          <w:rFonts w:ascii="Consolas" w:eastAsia="Times New Roman" w:hAnsi="Consolas" w:cs="Times New Roman"/>
+          <w:color w:val="C586C0"/>
+          <w:sz w:val="21"/>
+          <w:szCs w:val="21"/>
+          <w:lang w:eastAsia="en-GB"/>
+        </w:rPr>
+        <w:t>else</w:t>
+      </w:r>
+      <w:r>
+        <w:rPr>
+          <w:rFonts w:ascii="Consolas" w:eastAsia="Times New Roman" w:hAnsi="Consolas" w:cs="Times New Roman"/>
+          <w:color w:val="D4D4D4"/>
+          <w:sz w:val="21"/>
+          <w:szCs w:val="21"/>
+          <w:lang w:eastAsia="en-GB"/>
+        </w:rPr>
+        <w:t xml:space="preserve"> </w:t>
+      </w:r>
+      <w:r>
+        <w:rPr>
+          <w:rFonts w:ascii="Consolas" w:eastAsia="Times New Roman" w:hAnsi="Consolas" w:cs="Times New Roman"/>
+          <w:color w:val="C586C0"/>
+          <w:sz w:val="21"/>
+          <w:szCs w:val="21"/>
+          <w:lang w:eastAsia="en-GB"/>
+        </w:rPr>
+        <w:t>if</w:t>
+      </w:r>
+      <w:r>
+        <w:rPr>
+          <w:rFonts w:ascii="Consolas" w:eastAsia="Times New Roman" w:hAnsi="Consolas" w:cs="Times New Roman"/>
+          <w:color w:val="D4D4D4"/>
+          <w:sz w:val="21"/>
+          <w:szCs w:val="21"/>
+          <w:lang w:eastAsia="en-GB"/>
+        </w:rPr>
+        <w:t xml:space="preserve"> (A7_input &lt; threshold_low &amp;&amp; Schmitt) {</w:t>
+      </w:r>
+    </w:p>
+    <w:p>
+      <w:pPr>
+        <w:shd w:val="clear" w:color="auto" w:fill="1E1E1E"/>
+        <w:spacing w:line="285" w:lineRule="atLeast"/>
+        <w:rPr>
+          <w:rFonts w:ascii="Consolas" w:eastAsia="Times New Roman" w:hAnsi="Consolas" w:cs="Times New Roman"/>
+          <w:color w:val="D4D4D4"/>
+          <w:sz w:val="21"/>
+          <w:szCs w:val="21"/>
+          <w:lang w:eastAsia="en-GB"/>
+        </w:rPr>
+      </w:pPr>
+      <w:r>
+        <w:rPr>
+          <w:rFonts w:ascii="Consolas" w:eastAsia="Times New Roman" w:hAnsi="Consolas" w:cs="Times New Roman"/>
+          <w:color w:val="D4D4D4"/>
+          <w:sz w:val="21"/>
+          <w:szCs w:val="21"/>
+          <w:lang w:eastAsia="en-GB"/>
+        </w:rPr>
+        <w:t xml:space="preserve">    Schmitt = </w:t>
+      </w:r>
+      <w:r>
+        <w:rPr>
+          <w:rFonts w:ascii="Consolas" w:eastAsia="Times New Roman" w:hAnsi="Consolas" w:cs="Times New Roman"/>
+          <w:color w:val="569CD6"/>
+          <w:sz w:val="21"/>
+          <w:szCs w:val="21"/>
+          <w:lang w:eastAsia="en-GB"/>
+        </w:rPr>
+        <w:t>false</w:t>
+      </w:r>
+      <w:r>
+        <w:rPr>
+          <w:rFonts w:ascii="Consolas" w:eastAsia="Times New Roman" w:hAnsi="Consolas" w:cs="Times New Roman"/>
+          <w:color w:val="D4D4D4"/>
+          <w:sz w:val="21"/>
+          <w:szCs w:val="21"/>
+          <w:lang w:eastAsia="en-GB"/>
+        </w:rPr>
+        <w:t>;</w:t>
+      </w:r>
+    </w:p>
+    <w:p>
+      <w:pPr>
+        <w:shd w:val="clear" w:color="auto" w:fill="1E1E1E"/>
+        <w:spacing w:line="285" w:lineRule="atLeast"/>
+        <w:rPr>
+          <w:rFonts w:ascii="Consolas" w:eastAsia="Times New Roman" w:hAnsi="Consolas" w:cs="Times New Roman"/>
+          <w:color w:val="D4D4D4"/>
+          <w:sz w:val="21"/>
+          <w:szCs w:val="21"/>
+          <w:lang w:eastAsia="en-GB"/>
+        </w:rPr>
+      </w:pPr>
+      <w:r>
+        <w:rPr>
+          <w:rFonts w:ascii="Consolas" w:eastAsia="Times New Roman" w:hAnsi="Consolas" w:cs="Times New Roman"/>
+          <w:color w:val="D4D4D4"/>
+          <w:sz w:val="21"/>
+          <w:szCs w:val="21"/>
+          <w:lang w:eastAsia="en-GB"/>
+        </w:rPr>
+        <w:t>  }</w:t>
+      </w:r>
+    </w:p>
+    <w:p>
+      <w:pPr>
+        <w:shd w:val="clear" w:color="auto" w:fill="1E1E1E"/>
+        <w:spacing w:line="285" w:lineRule="atLeast"/>
+        <w:rPr>
+          <w:rFonts w:ascii="Consolas" w:eastAsia="Times New Roman" w:hAnsi="Consolas" w:cs="Times New Roman"/>
+          <w:color w:val="D4D4D4"/>
+          <w:sz w:val="21"/>
+          <w:szCs w:val="21"/>
+          <w:lang w:eastAsia="en-GB"/>
+        </w:rPr>
+      </w:pPr>
+    </w:p>
+    <w:p>
+      <w:pPr>
+        <w:shd w:val="clear" w:color="auto" w:fill="1E1E1E"/>
+        <w:spacing w:line="285" w:lineRule="atLeast"/>
+        <w:rPr>
+          <w:rFonts w:ascii="Consolas" w:eastAsia="Times New Roman" w:hAnsi="Consolas" w:cs="Times New Roman"/>
+          <w:color w:val="D4D4D4"/>
+          <w:sz w:val="21"/>
+          <w:szCs w:val="21"/>
+          <w:lang w:eastAsia="en-GB"/>
+        </w:rPr>
+      </w:pPr>
+      <w:r>
+        <w:rPr>
+          <w:rFonts w:ascii="Consolas" w:eastAsia="Times New Roman" w:hAnsi="Consolas" w:cs="Times New Roman"/>
+          <w:color w:val="6A9955"/>
+          <w:sz w:val="21"/>
+          <w:szCs w:val="21"/>
+          <w:lang w:eastAsia="en-GB"/>
+        </w:rPr>
+        <w:t xml:space="preserve">  // Turn on or off LED based on </w:t>
+      </w:r>
+      <w:proofErr w:type="gramStart"/>
+      <w:r>
+        <w:rPr>
+          <w:rFonts w:ascii="Consolas" w:eastAsia="Times New Roman" w:hAnsi="Consolas" w:cs="Times New Roman"/>
+          <w:color w:val="6A9955"/>
+          <w:sz w:val="21"/>
+          <w:szCs w:val="21"/>
+          <w:lang w:eastAsia="en-GB"/>
+        </w:rPr>
+        <w:t>boolean</w:t>
       </w:r>
       <w:proofErr w:type="gramEnd"/>
       <w:r>
         <w:rPr>
           <w:rFonts w:ascii="Consolas" w:eastAsia="Times New Roman" w:hAnsi="Consolas" w:cs="Times New Roman"/>
-          <w:color w:val="D4D4D4"/>
-          <w:sz w:val="21"/>
-          <w:szCs w:val="21"/>
-          <w:lang w:eastAsia="en-GB"/>
-        </w:rPr>
-        <w:t xml:space="preserve"> A7_input = </w:t>
-      </w:r>
+          <w:color w:val="6A9955"/>
+          <w:sz w:val="21"/>
+          <w:szCs w:val="21"/>
+          <w:lang w:eastAsia="en-GB"/>
+        </w:rPr>
+        <w:t xml:space="preserve"> variable</w:t>
+      </w:r>
+    </w:p>
+    <w:p>
+      <w:pPr>
+        <w:shd w:val="clear" w:color="auto" w:fill="1E1E1E"/>
+        <w:spacing w:line="285" w:lineRule="atLeast"/>
+        <w:rPr>
+          <w:rFonts w:ascii="Consolas" w:eastAsia="Times New Roman" w:hAnsi="Consolas" w:cs="Times New Roman"/>
+          <w:color w:val="D4D4D4"/>
+          <w:sz w:val="21"/>
+          <w:szCs w:val="21"/>
+          <w:lang w:eastAsia="en-GB"/>
+        </w:rPr>
+      </w:pPr>
+      <w:r>
+        <w:rPr>
+          <w:rFonts w:ascii="Consolas" w:eastAsia="Times New Roman" w:hAnsi="Consolas" w:cs="Times New Roman"/>
+          <w:color w:val="D4D4D4"/>
+          <w:sz w:val="21"/>
+          <w:szCs w:val="21"/>
+          <w:lang w:eastAsia="en-GB"/>
+        </w:rPr>
+        <w:t xml:space="preserve">  </w:t>
+      </w:r>
+      <w:proofErr w:type="gramStart"/>
       <w:r>
         <w:rPr>
           <w:rFonts w:ascii="Consolas" w:eastAsia="Times New Roman" w:hAnsi="Consolas" w:cs="Times New Roman"/>
@@ -870,87 +1238,17 @@
           <w:szCs w:val="21"/>
           <w:lang w:eastAsia="en-GB"/>
         </w:rPr>
-        <w:t>analogRead</w:t>
-      </w:r>
-      <w:r>
-        <w:rPr>
-          <w:rFonts w:ascii="Consolas" w:eastAsia="Times New Roman" w:hAnsi="Consolas" w:cs="Times New Roman"/>
-          <w:color w:val="D4D4D4"/>
-          <w:sz w:val="21"/>
-          <w:szCs w:val="21"/>
-          <w:lang w:eastAsia="en-GB"/>
-        </w:rPr>
-        <w:t>(A7);</w:t>
-      </w:r>
-    </w:p>
-    <w:p>
-      <w:pPr>
-        <w:shd w:val="clear" w:color="auto" w:fill="1E1E1E"/>
-        <w:spacing w:line="285" w:lineRule="atLeast"/>
-        <w:rPr>
-          <w:rFonts w:ascii="Consolas" w:eastAsia="Times New Roman" w:hAnsi="Consolas" w:cs="Times New Roman"/>
-          <w:color w:val="D4D4D4"/>
-          <w:sz w:val="21"/>
-          <w:szCs w:val="21"/>
-          <w:lang w:eastAsia="en-GB"/>
-        </w:rPr>
-      </w:pPr>
-    </w:p>
-    <w:p>
-      <w:pPr>
-        <w:shd w:val="clear" w:color="auto" w:fill="1E1E1E"/>
-        <w:spacing w:line="285" w:lineRule="atLeast"/>
-        <w:rPr>
-          <w:rFonts w:ascii="Consolas" w:eastAsia="Times New Roman" w:hAnsi="Consolas" w:cs="Times New Roman"/>
-          <w:color w:val="D4D4D4"/>
-          <w:sz w:val="21"/>
-          <w:szCs w:val="21"/>
-          <w:lang w:eastAsia="en-GB"/>
-        </w:rPr>
-      </w:pPr>
-      <w:r>
-        <w:rPr>
-          <w:rFonts w:ascii="Consolas" w:eastAsia="Times New Roman" w:hAnsi="Consolas" w:cs="Times New Roman"/>
-          <w:color w:val="6A9955"/>
-          <w:sz w:val="21"/>
-          <w:szCs w:val="21"/>
-          <w:lang w:eastAsia="en-GB"/>
-        </w:rPr>
-        <w:t>  // Implement Schmitt trigger</w:t>
-      </w:r>
-    </w:p>
-    <w:p>
-      <w:pPr>
-        <w:shd w:val="clear" w:color="auto" w:fill="1E1E1E"/>
-        <w:spacing w:line="285" w:lineRule="atLeast"/>
-        <w:rPr>
-          <w:rFonts w:ascii="Consolas" w:eastAsia="Times New Roman" w:hAnsi="Consolas" w:cs="Times New Roman"/>
-          <w:color w:val="D4D4D4"/>
-          <w:sz w:val="21"/>
-          <w:szCs w:val="21"/>
-          <w:lang w:eastAsia="en-GB"/>
-        </w:rPr>
-      </w:pPr>
-      <w:r>
-        <w:rPr>
-          <w:rFonts w:ascii="Consolas" w:eastAsia="Times New Roman" w:hAnsi="Consolas" w:cs="Times New Roman"/>
-          <w:color w:val="D4D4D4"/>
-          <w:sz w:val="21"/>
-          <w:szCs w:val="21"/>
-          <w:lang w:eastAsia="en-GB"/>
-        </w:rPr>
-        <w:t xml:space="preserve">  </w:t>
-      </w:r>
-      <w:proofErr w:type="gramStart"/>
-      <w:r>
-        <w:rPr>
-          <w:rFonts w:ascii="Consolas" w:eastAsia="Times New Roman" w:hAnsi="Consolas" w:cs="Times New Roman"/>
-          <w:color w:val="C586C0"/>
-          <w:sz w:val="21"/>
-          <w:szCs w:val="21"/>
-          <w:lang w:eastAsia="en-GB"/>
-        </w:rPr>
-        <w:t>if</w:t>
+        <w:t>digitalWrite</w:t>
+      </w:r>
+      <w:r>
+        <w:rPr>
+          <w:rFonts w:ascii="Consolas" w:eastAsia="Times New Roman" w:hAnsi="Consolas" w:cs="Times New Roman"/>
+          <w:color w:val="D4D4D4"/>
+          <w:sz w:val="21"/>
+          <w:szCs w:val="21"/>
+          <w:lang w:eastAsia="en-GB"/>
+        </w:rPr>
+        <w:t>(</w:t>
       </w:r>
       <w:proofErr w:type="gramEnd"/>
       <w:r>
@@ -961,296 +1259,6 @@
           <w:szCs w:val="21"/>
           <w:lang w:eastAsia="en-GB"/>
         </w:rPr>
-        <w:t xml:space="preserve"> (A7_input &gt; threshold_high &amp;&amp; !Schmitt) {</w:t>
-      </w:r>
-    </w:p>
-    <w:p>
-      <w:pPr>
-        <w:shd w:val="clear" w:color="auto" w:fill="1E1E1E"/>
-        <w:spacing w:line="285" w:lineRule="atLeast"/>
-        <w:rPr>
-          <w:rFonts w:ascii="Consolas" w:eastAsia="Times New Roman" w:hAnsi="Consolas" w:cs="Times New Roman"/>
-          <w:color w:val="D4D4D4"/>
-          <w:sz w:val="21"/>
-          <w:szCs w:val="21"/>
-          <w:lang w:eastAsia="en-GB"/>
-        </w:rPr>
-      </w:pPr>
-      <w:r>
-        <w:rPr>
-          <w:rFonts w:ascii="Consolas" w:eastAsia="Times New Roman" w:hAnsi="Consolas" w:cs="Times New Roman"/>
-          <w:color w:val="D4D4D4"/>
-          <w:sz w:val="21"/>
-          <w:szCs w:val="21"/>
-          <w:lang w:eastAsia="en-GB"/>
-        </w:rPr>
-        <w:t xml:space="preserve">    Schmitt = </w:t>
-      </w:r>
-      <w:r>
-        <w:rPr>
-          <w:rFonts w:ascii="Consolas" w:eastAsia="Times New Roman" w:hAnsi="Consolas" w:cs="Times New Roman"/>
-          <w:color w:val="569CD6"/>
-          <w:sz w:val="21"/>
-          <w:szCs w:val="21"/>
-          <w:lang w:eastAsia="en-GB"/>
-        </w:rPr>
-        <w:t>true</w:t>
-      </w:r>
-      <w:r>
-        <w:rPr>
-          <w:rFonts w:ascii="Consolas" w:eastAsia="Times New Roman" w:hAnsi="Consolas" w:cs="Times New Roman"/>
-          <w:color w:val="D4D4D4"/>
-          <w:sz w:val="21"/>
-          <w:szCs w:val="21"/>
-          <w:lang w:eastAsia="en-GB"/>
-        </w:rPr>
-        <w:t>;</w:t>
-      </w:r>
-    </w:p>
-    <w:p>
-      <w:pPr>
-        <w:shd w:val="clear" w:color="auto" w:fill="1E1E1E"/>
-        <w:spacing w:line="285" w:lineRule="atLeast"/>
-        <w:rPr>
-          <w:rFonts w:ascii="Consolas" w:eastAsia="Times New Roman" w:hAnsi="Consolas" w:cs="Times New Roman"/>
-          <w:color w:val="D4D4D4"/>
-          <w:sz w:val="21"/>
-          <w:szCs w:val="21"/>
-          <w:lang w:eastAsia="en-GB"/>
-        </w:rPr>
-      </w:pPr>
-      <w:r>
-        <w:rPr>
-          <w:rFonts w:ascii="Consolas" w:eastAsia="Times New Roman" w:hAnsi="Consolas" w:cs="Times New Roman"/>
-          <w:color w:val="D4D4D4"/>
-          <w:sz w:val="21"/>
-          <w:szCs w:val="21"/>
-          <w:lang w:eastAsia="en-GB"/>
-        </w:rPr>
-        <w:t>  }</w:t>
-      </w:r>
-    </w:p>
-    <w:p>
-      <w:pPr>
-        <w:shd w:val="clear" w:color="auto" w:fill="1E1E1E"/>
-        <w:spacing w:line="285" w:lineRule="atLeast"/>
-        <w:rPr>
-          <w:rFonts w:ascii="Consolas" w:eastAsia="Times New Roman" w:hAnsi="Consolas" w:cs="Times New Roman"/>
-          <w:color w:val="D4D4D4"/>
-          <w:sz w:val="21"/>
-          <w:szCs w:val="21"/>
-          <w:lang w:eastAsia="en-GB"/>
-        </w:rPr>
-      </w:pPr>
-      <w:r>
-        <w:rPr>
-          <w:rFonts w:ascii="Consolas" w:eastAsia="Times New Roman" w:hAnsi="Consolas" w:cs="Times New Roman"/>
-          <w:color w:val="D4D4D4"/>
-          <w:sz w:val="21"/>
-          <w:szCs w:val="21"/>
-          <w:lang w:eastAsia="en-GB"/>
-        </w:rPr>
-        <w:t xml:space="preserve">  </w:t>
-      </w:r>
-      <w:proofErr w:type="gramStart"/>
-      <w:r>
-        <w:rPr>
-          <w:rFonts w:ascii="Consolas" w:eastAsia="Times New Roman" w:hAnsi="Consolas" w:cs="Times New Roman"/>
-          <w:color w:val="C586C0"/>
-          <w:sz w:val="21"/>
-          <w:szCs w:val="21"/>
-          <w:lang w:eastAsia="en-GB"/>
-        </w:rPr>
-        <w:t>if</w:t>
-      </w:r>
-      <w:proofErr w:type="gramEnd"/>
-      <w:r>
-        <w:rPr>
-          <w:rFonts w:ascii="Consolas" w:eastAsia="Times New Roman" w:hAnsi="Consolas" w:cs="Times New Roman"/>
-          <w:color w:val="D4D4D4"/>
-          <w:sz w:val="21"/>
-          <w:szCs w:val="21"/>
-          <w:lang w:eastAsia="en-GB"/>
-        </w:rPr>
-        <w:t xml:space="preserve"> (A7_input &lt; threshold_low &amp;&amp; Schmitt) {</w:t>
-      </w:r>
-    </w:p>
-    <w:p>
-      <w:pPr>
-        <w:shd w:val="clear" w:color="auto" w:fill="1E1E1E"/>
-        <w:spacing w:line="285" w:lineRule="atLeast"/>
-        <w:rPr>
-          <w:rFonts w:ascii="Consolas" w:eastAsia="Times New Roman" w:hAnsi="Consolas" w:cs="Times New Roman"/>
-          <w:color w:val="D4D4D4"/>
-          <w:sz w:val="21"/>
-          <w:szCs w:val="21"/>
-          <w:lang w:eastAsia="en-GB"/>
-        </w:rPr>
-      </w:pPr>
-      <w:r>
-        <w:rPr>
-          <w:rFonts w:ascii="Consolas" w:eastAsia="Times New Roman" w:hAnsi="Consolas" w:cs="Times New Roman"/>
-          <w:color w:val="D4D4D4"/>
-          <w:sz w:val="21"/>
-          <w:szCs w:val="21"/>
-          <w:lang w:eastAsia="en-GB"/>
-        </w:rPr>
-        <w:t xml:space="preserve">    Schmitt = </w:t>
-      </w:r>
-      <w:r>
-        <w:rPr>
-          <w:rFonts w:ascii="Consolas" w:eastAsia="Times New Roman" w:hAnsi="Consolas" w:cs="Times New Roman"/>
-          <w:color w:val="569CD6"/>
-          <w:sz w:val="21"/>
-          <w:szCs w:val="21"/>
-          <w:lang w:eastAsia="en-GB"/>
-        </w:rPr>
-        <w:t>false</w:t>
-      </w:r>
-      <w:r>
-        <w:rPr>
-          <w:rFonts w:ascii="Consolas" w:eastAsia="Times New Roman" w:hAnsi="Consolas" w:cs="Times New Roman"/>
-          <w:color w:val="D4D4D4"/>
-          <w:sz w:val="21"/>
-          <w:szCs w:val="21"/>
-          <w:lang w:eastAsia="en-GB"/>
-        </w:rPr>
-        <w:t>;</w:t>
-      </w:r>
-    </w:p>
-    <w:p>
-      <w:pPr>
-        <w:shd w:val="clear" w:color="auto" w:fill="1E1E1E"/>
-        <w:spacing w:line="285" w:lineRule="atLeast"/>
-        <w:rPr>
-          <w:rFonts w:ascii="Consolas" w:eastAsia="Times New Roman" w:hAnsi="Consolas" w:cs="Times New Roman"/>
-          <w:color w:val="D4D4D4"/>
-          <w:sz w:val="21"/>
-          <w:szCs w:val="21"/>
-          <w:lang w:eastAsia="en-GB"/>
-        </w:rPr>
-      </w:pPr>
-      <w:r>
-        <w:rPr>
-          <w:rFonts w:ascii="Consolas" w:eastAsia="Times New Roman" w:hAnsi="Consolas" w:cs="Times New Roman"/>
-          <w:color w:val="D4D4D4"/>
-          <w:sz w:val="21"/>
-          <w:szCs w:val="21"/>
-          <w:lang w:eastAsia="en-GB"/>
-        </w:rPr>
-        <w:t>  }</w:t>
-      </w:r>
-    </w:p>
-    <w:p>
-      <w:pPr>
-        <w:shd w:val="clear" w:color="auto" w:fill="1E1E1E"/>
-        <w:spacing w:line="285" w:lineRule="atLeast"/>
-        <w:rPr>
-          <w:rFonts w:ascii="Consolas" w:eastAsia="Times New Roman" w:hAnsi="Consolas" w:cs="Times New Roman"/>
-          <w:color w:val="D4D4D4"/>
-          <w:sz w:val="21"/>
-          <w:szCs w:val="21"/>
-          <w:lang w:eastAsia="en-GB"/>
-        </w:rPr>
-      </w:pPr>
-    </w:p>
-    <w:p>
-      <w:pPr>
-        <w:shd w:val="clear" w:color="auto" w:fill="1E1E1E"/>
-        <w:spacing w:line="285" w:lineRule="atLeast"/>
-        <w:rPr>
-          <w:rFonts w:ascii="Consolas" w:eastAsia="Times New Roman" w:hAnsi="Consolas" w:cs="Times New Roman"/>
-          <w:color w:val="D4D4D4"/>
-          <w:sz w:val="21"/>
-          <w:szCs w:val="21"/>
-          <w:lang w:eastAsia="en-GB"/>
-        </w:rPr>
-      </w:pPr>
-      <w:r>
-        <w:rPr>
-          <w:rFonts w:ascii="Consolas" w:eastAsia="Times New Roman" w:hAnsi="Consolas" w:cs="Times New Roman"/>
-          <w:color w:val="6A9955"/>
-          <w:sz w:val="21"/>
-          <w:szCs w:val="21"/>
-          <w:lang w:eastAsia="en-GB"/>
-        </w:rPr>
-        <w:t xml:space="preserve">  // Turn on or off LED based on </w:t>
-      </w:r>
-      <w:proofErr w:type="gramStart"/>
-      <w:r>
-        <w:rPr>
-          <w:rFonts w:ascii="Consolas" w:eastAsia="Times New Roman" w:hAnsi="Consolas" w:cs="Times New Roman"/>
-          <w:color w:val="6A9955"/>
-          <w:sz w:val="21"/>
-          <w:szCs w:val="21"/>
-          <w:lang w:eastAsia="en-GB"/>
-        </w:rPr>
-        <w:t>boolean</w:t>
-      </w:r>
-      <w:proofErr w:type="gramEnd"/>
-      <w:r>
-        <w:rPr>
-          <w:rFonts w:ascii="Consolas" w:eastAsia="Times New Roman" w:hAnsi="Consolas" w:cs="Times New Roman"/>
-          <w:color w:val="6A9955"/>
-          <w:sz w:val="21"/>
-          <w:szCs w:val="21"/>
-          <w:lang w:eastAsia="en-GB"/>
-        </w:rPr>
-        <w:t xml:space="preserve"> variable</w:t>
-      </w:r>
-    </w:p>
-    <w:p>
-      <w:pPr>
-        <w:shd w:val="clear" w:color="auto" w:fill="1E1E1E"/>
-        <w:spacing w:line="285" w:lineRule="atLeast"/>
-        <w:rPr>
-          <w:rFonts w:ascii="Consolas" w:eastAsia="Times New Roman" w:hAnsi="Consolas" w:cs="Times New Roman"/>
-          <w:color w:val="D4D4D4"/>
-          <w:sz w:val="21"/>
-          <w:szCs w:val="21"/>
-          <w:lang w:eastAsia="en-GB"/>
-        </w:rPr>
-      </w:pPr>
-      <w:r>
-        <w:rPr>
-          <w:rFonts w:ascii="Consolas" w:eastAsia="Times New Roman" w:hAnsi="Consolas" w:cs="Times New Roman"/>
-          <w:color w:val="D4D4D4"/>
-          <w:sz w:val="21"/>
-          <w:szCs w:val="21"/>
-          <w:lang w:eastAsia="en-GB"/>
-        </w:rPr>
-        <w:t xml:space="preserve">  </w:t>
-      </w:r>
-      <w:proofErr w:type="gramStart"/>
-      <w:r>
-        <w:rPr>
-          <w:rFonts w:ascii="Consolas" w:eastAsia="Times New Roman" w:hAnsi="Consolas" w:cs="Times New Roman"/>
-          <w:color w:val="DCDCAA"/>
-          <w:sz w:val="21"/>
-          <w:szCs w:val="21"/>
-          <w:lang w:eastAsia="en-GB"/>
-        </w:rPr>
-        <w:t>digitalWrite</w:t>
-      </w:r>
-      <w:r>
-        <w:rPr>
-          <w:rFonts w:ascii="Consolas" w:eastAsia="Times New Roman" w:hAnsi="Consolas" w:cs="Times New Roman"/>
-          <w:color w:val="D4D4D4"/>
-          <w:sz w:val="21"/>
-          <w:szCs w:val="21"/>
-          <w:lang w:eastAsia="en-GB"/>
-        </w:rPr>
-        <w:t>(</w:t>
-      </w:r>
-      <w:proofErr w:type="gramEnd"/>
-      <w:r>
-        <w:rPr>
-          <w:rFonts w:ascii="Consolas" w:eastAsia="Times New Roman" w:hAnsi="Consolas" w:cs="Times New Roman"/>
-          <w:color w:val="D4D4D4"/>
-          <w:sz w:val="21"/>
-          <w:szCs w:val="21"/>
-          <w:lang w:eastAsia="en-GB"/>
-        </w:rPr>
         <w:t>LED_PIN, Schmitt);</w:t>
       </w:r>
     </w:p>
@@ -1277,7 +1285,10 @@
         <w:t>}</w:t>
       </w:r>
     </w:p>
-    <w:p/>
+    <w:p>
+      <w:bookmarkStart w:id="0" w:name="_GoBack"/>
+      <w:bookmarkEnd w:id="0"/>
+    </w:p>
     <w:p>
       <w:pPr>
         <w:jc w:val="center"/>
@@ -1391,10 +1402,7 @@
         <w:t xml:space="preserve">  The saving in components and the flexibility offered by a software Schmitt trigger is even more apparent if interfacing to a rotary encoder with a built in push-button function as three inputs would be required.</w:t>
       </w:r>
     </w:p>
-    <w:p>
-      <w:bookmarkStart w:id="0" w:name="_GoBack"/>
-      <w:bookmarkEnd w:id="0"/>
-    </w:p>
+    <w:p/>
     <w:p>
       <w:r>
         <w:t>Finally makers can vary the value of the input resistor and the software defined Schmitt thresholds to optimise this de</w:t>

</xml_diff>